<commit_message>
se modifico reporte de avances
</commit_message>
<xml_diff>
--- a/Análisis/Reporte de avance.docx
+++ b/Análisis/Reporte de avance.docx
@@ -889,22 +889,30 @@
           <w:b w:val="0"/>
           <w:bCs/>
         </w:rPr>
-        <w:t>I</w:t>
-      </w:r>
-      <w:r>
+        <w:t>Implementación de una plataforma de gestión y publicación para incrementar la asistencia a los eventos realizados en la facultad de negocios y tecnologías.</w:t>
+      </w:r>
+    </w:p>
+    <w:p>
+      <w:pPr>
+        <w:pStyle w:val="Prrafodelista"/>
+        <w:ind w:left="1440"/>
+        <w:jc w:val="both"/>
         <w:rPr>
           <w:b w:val="0"/>
           <w:bCs/>
         </w:rPr>
-        <w:t>mplementación de una plataforma de gestión y publicación para incrementar la asistencia a los eventos realizados en la facultad de negocios y tecnologías</w:t>
-      </w:r>
-      <w:r>
+      </w:pPr>
+    </w:p>
+    <w:p>
+      <w:pPr>
+        <w:pStyle w:val="Prrafodelista"/>
+        <w:ind w:left="1440"/>
+        <w:jc w:val="both"/>
         <w:rPr>
           <w:b w:val="0"/>
           <w:bCs/>
         </w:rPr>
-        <w:t>.</w:t>
-      </w:r>
+      </w:pPr>
     </w:p>
     <w:p>
       <w:pPr>
@@ -916,25 +924,34 @@
         <w:jc w:val="both"/>
       </w:pPr>
       <w:r>
-        <w:t>Rama</w:t>
+        <w:t xml:space="preserve">Ramas </w:t>
       </w:r>
     </w:p>
     <w:p>
       <w:pPr>
         <w:pStyle w:val="Prrafodelista"/>
-        <w:ind w:left="1440"/>
+        <w:numPr>
+          <w:ilvl w:val="1"/>
+          <w:numId w:val="15"/>
+        </w:numPr>
         <w:jc w:val="both"/>
+      </w:pPr>
+      <w:r>
         <w:rPr>
           <w:b w:val="0"/>
           <w:bCs/>
         </w:rPr>
-      </w:pPr>
+        <w:t>Master:</w:t>
+      </w:r>
+      <w:r>
+        <w:t xml:space="preserve"> </w:t>
+      </w:r>
       <w:r>
         <w:rPr>
           <w:b w:val="0"/>
           <w:bCs/>
         </w:rPr>
-        <w:t>Master</w:t>
+        <w:t>Rama principal de desarrollo</w:t>
       </w:r>
     </w:p>
     <w:p>
@@ -947,115 +964,84 @@
         <w:jc w:val="both"/>
       </w:pPr>
       <w:r>
-        <w:t>Archivos</w:t>
-      </w:r>
-    </w:p>
-    <w:p>
-      <w:pPr>
-        <w:ind w:left="720" w:firstLine="720"/>
+        <w:rPr>
+          <w:noProof/>
+        </w:rPr>
+        <w:drawing>
+          <wp:anchor distT="0" distB="0" distL="114300" distR="114300" simplePos="0" relativeHeight="251667456" behindDoc="0" locked="0" layoutInCell="1" allowOverlap="1" wp14:anchorId="2E000C25" wp14:editId="03A94E0A">
+            <wp:simplePos x="0" y="0"/>
+            <wp:positionH relativeFrom="margin">
+              <wp:posOffset>175260</wp:posOffset>
+            </wp:positionH>
+            <wp:positionV relativeFrom="paragraph">
+              <wp:posOffset>321945</wp:posOffset>
+            </wp:positionV>
+            <wp:extent cx="4679950" cy="1568450"/>
+            <wp:effectExtent l="0" t="0" r="6350" b="0"/>
+            <wp:wrapTopAndBottom/>
+            <wp:docPr id="7" name="Imagen 7"/>
+            <wp:cNvGraphicFramePr>
+              <a:graphicFrameLocks xmlns:a="http://schemas.openxmlformats.org/drawingml/2006/main" noChangeAspect="1"/>
+            </wp:cNvGraphicFramePr>
+            <a:graphic xmlns:a="http://schemas.openxmlformats.org/drawingml/2006/main">
+              <a:graphicData uri="http://schemas.openxmlformats.org/drawingml/2006/picture">
+                <pic:pic xmlns:pic="http://schemas.openxmlformats.org/drawingml/2006/picture">
+                  <pic:nvPicPr>
+                    <pic:cNvPr id="0" name="Picture 7"/>
+                    <pic:cNvPicPr>
+                      <a:picLocks noChangeAspect="1" noChangeArrowheads="1"/>
+                    </pic:cNvPicPr>
+                  </pic:nvPicPr>
+                  <pic:blipFill rotWithShape="1">
+                    <a:blip r:embed="rId7" cstate="print">
+                      <a:extLst>
+                        <a:ext uri="{28A0092B-C50C-407E-A947-70E740481C1C}">
+                          <a14:useLocalDpi xmlns:a14="http://schemas.microsoft.com/office/drawing/2010/main" val="0"/>
+                        </a:ext>
+                      </a:extLst>
+                    </a:blip>
+                    <a:srcRect l="1244" t="12355" r="1567" b="29732"/>
+                    <a:stretch/>
+                  </pic:blipFill>
+                  <pic:spPr bwMode="auto">
+                    <a:xfrm>
+                      <a:off x="0" y="0"/>
+                      <a:ext cx="4679950" cy="1568450"/>
+                    </a:xfrm>
+                    <a:prstGeom prst="rect">
+                      <a:avLst/>
+                    </a:prstGeom>
+                    <a:noFill/>
+                    <a:ln>
+                      <a:noFill/>
+                    </a:ln>
+                    <a:extLst>
+                      <a:ext uri="{53640926-AAD7-44D8-BBD7-CCE9431645EC}">
+                        <a14:shadowObscured xmlns:a14="http://schemas.microsoft.com/office/drawing/2010/main"/>
+                      </a:ext>
+                    </a:extLst>
+                  </pic:spPr>
+                </pic:pic>
+              </a:graphicData>
+            </a:graphic>
+            <wp14:sizeRelH relativeFrom="margin">
+              <wp14:pctWidth>0</wp14:pctWidth>
+            </wp14:sizeRelH>
+            <wp14:sizeRelV relativeFrom="margin">
+              <wp14:pctHeight>0</wp14:pctHeight>
+            </wp14:sizeRelV>
+          </wp:anchor>
+        </w:drawing>
+      </w:r>
+      <w:r>
+        <w:t>Línea de tiempo</w:t>
+      </w:r>
+    </w:p>
+    <w:p>
+      <w:pPr>
+        <w:pStyle w:val="Prrafodelista"/>
         <w:jc w:val="both"/>
-        <w:rPr>
-          <w:b w:val="0"/>
-          <w:bCs/>
-        </w:rPr>
-      </w:pPr>
-      <w:r>
-        <w:rPr>
-          <w:b w:val="0"/>
-          <w:bCs/>
-        </w:rPr>
-        <w:t>(Por especificar)</w:t>
-      </w:r>
-    </w:p>
-    <w:p>
-      <w:pPr>
-        <w:ind w:left="720" w:firstLine="720"/>
-        <w:jc w:val="both"/>
-        <w:rPr>
-          <w:b w:val="0"/>
-          <w:bCs/>
-        </w:rPr>
-      </w:pPr>
-      <w:r>
-        <w:rPr>
-          <w:b w:val="0"/>
-          <w:bCs/>
-        </w:rPr>
-        <w:t>(</w:t>
-      </w:r>
-      <w:r>
-        <w:rPr>
-          <w:b w:val="0"/>
-          <w:bCs/>
-        </w:rPr>
-        <w:t>tamaño de los archivos</w:t>
-      </w:r>
-      <w:r>
-        <w:rPr>
-          <w:b w:val="0"/>
-          <w:bCs/>
-        </w:rPr>
-        <w:t>)</w:t>
-      </w:r>
-    </w:p>
-    <w:p>
-      <w:pPr>
-        <w:ind w:left="720" w:firstLine="720"/>
-        <w:jc w:val="both"/>
-        <w:rPr>
-          <w:b w:val="0"/>
-          <w:bCs/>
-        </w:rPr>
-      </w:pPr>
-      <w:r>
-        <w:rPr>
-          <w:b w:val="0"/>
-          <w:bCs/>
-        </w:rPr>
-        <w:t>(</w:t>
-      </w:r>
-      <w:r>
-        <w:rPr>
-          <w:b w:val="0"/>
-          <w:bCs/>
-        </w:rPr>
-        <w:t>n</w:t>
-      </w:r>
-      <w:r>
-        <w:rPr>
-          <w:b w:val="0"/>
-          <w:bCs/>
-        </w:rPr>
-        <w:t>ú</w:t>
-      </w:r>
-      <w:r>
-        <w:rPr>
-          <w:b w:val="0"/>
-          <w:bCs/>
-        </w:rPr>
-        <w:t>mero de l</w:t>
-      </w:r>
-      <w:r>
-        <w:rPr>
-          <w:b w:val="0"/>
-          <w:bCs/>
-        </w:rPr>
-        <w:t>í</w:t>
-      </w:r>
-      <w:r>
-        <w:rPr>
-          <w:b w:val="0"/>
-          <w:bCs/>
-        </w:rPr>
-        <w:t>neas totales</w:t>
-      </w:r>
-      <w:r>
-        <w:rPr>
-          <w:b w:val="0"/>
-          <w:bCs/>
-        </w:rPr>
-        <w:t>)</w:t>
-      </w:r>
+      </w:pPr>
     </w:p>
     <w:p>
       <w:pPr>
@@ -1067,7 +1053,110 @@
         <w:jc w:val="both"/>
       </w:pPr>
       <w:r>
-        <w:t>Commits</w:t>
+        <w:t>Archivos</w:t>
+      </w:r>
+    </w:p>
+    <w:p>
+      <w:pPr>
+        <w:pStyle w:val="Prrafodelista"/>
+      </w:pPr>
+    </w:p>
+    <w:p>
+      <w:pPr>
+        <w:pStyle w:val="Prrafodelista"/>
+        <w:numPr>
+          <w:ilvl w:val="1"/>
+          <w:numId w:val="15"/>
+        </w:numPr>
+        <w:jc w:val="both"/>
+        <w:rPr>
+          <w:b w:val="0"/>
+          <w:bCs/>
+        </w:rPr>
+      </w:pPr>
+      <w:r>
+        <w:rPr>
+          <w:noProof/>
+        </w:rPr>
+        <w:drawing>
+          <wp:anchor distT="0" distB="0" distL="114300" distR="114300" simplePos="0" relativeHeight="251669504" behindDoc="0" locked="0" layoutInCell="1" allowOverlap="1" wp14:anchorId="16EEE2DC" wp14:editId="5F9F2C32">
+            <wp:simplePos x="0" y="0"/>
+            <wp:positionH relativeFrom="margin">
+              <wp:align>right</wp:align>
+            </wp:positionH>
+            <wp:positionV relativeFrom="paragraph">
+              <wp:posOffset>302895</wp:posOffset>
+            </wp:positionV>
+            <wp:extent cx="6127750" cy="2844800"/>
+            <wp:effectExtent l="0" t="0" r="6350" b="0"/>
+            <wp:wrapTopAndBottom/>
+            <wp:docPr id="4" name="Imagen 4"/>
+            <wp:cNvGraphicFramePr>
+              <a:graphicFrameLocks xmlns:a="http://schemas.openxmlformats.org/drawingml/2006/main" noChangeAspect="1"/>
+            </wp:cNvGraphicFramePr>
+            <a:graphic xmlns:a="http://schemas.openxmlformats.org/drawingml/2006/main">
+              <a:graphicData uri="http://schemas.openxmlformats.org/drawingml/2006/picture">
+                <pic:pic xmlns:pic="http://schemas.openxmlformats.org/drawingml/2006/picture">
+                  <pic:nvPicPr>
+                    <pic:cNvPr id="0" name="Picture 5"/>
+                    <pic:cNvPicPr>
+                      <a:picLocks noChangeAspect="1" noChangeArrowheads="1"/>
+                    </pic:cNvPicPr>
+                  </pic:nvPicPr>
+                  <pic:blipFill rotWithShape="1">
+                    <a:blip r:embed="rId8" cstate="print">
+                      <a:extLst>
+                        <a:ext uri="{28A0092B-C50C-407E-A947-70E740481C1C}">
+                          <a14:useLocalDpi xmlns:a14="http://schemas.microsoft.com/office/drawing/2010/main" val="0"/>
+                        </a:ext>
+                      </a:extLst>
+                    </a:blip>
+                    <a:srcRect l="1245" t="12539" r="1255" b="4850"/>
+                    <a:stretch/>
+                  </pic:blipFill>
+                  <pic:spPr bwMode="auto">
+                    <a:xfrm>
+                      <a:off x="0" y="0"/>
+                      <a:ext cx="6127750" cy="2844800"/>
+                    </a:xfrm>
+                    <a:prstGeom prst="rect">
+                      <a:avLst/>
+                    </a:prstGeom>
+                    <a:noFill/>
+                    <a:ln>
+                      <a:noFill/>
+                    </a:ln>
+                    <a:extLst>
+                      <a:ext uri="{53640926-AAD7-44D8-BBD7-CCE9431645EC}">
+                        <a14:shadowObscured xmlns:a14="http://schemas.microsoft.com/office/drawing/2010/main"/>
+                      </a:ext>
+                    </a:extLst>
+                  </pic:spPr>
+                </pic:pic>
+              </a:graphicData>
+            </a:graphic>
+            <wp14:sizeRelH relativeFrom="page">
+              <wp14:pctWidth>0</wp14:pctWidth>
+            </wp14:sizeRelH>
+            <wp14:sizeRelV relativeFrom="page">
+              <wp14:pctHeight>0</wp14:pctHeight>
+            </wp14:sizeRelV>
+          </wp:anchor>
+        </w:drawing>
+      </w:r>
+      <w:r>
+        <w:rPr>
+          <w:b w:val="0"/>
+          <w:bCs/>
+        </w:rPr>
+        <w:t>Inserciones</w:t>
+      </w:r>
+      <w:r>
+        <w:rPr>
+          <w:b w:val="0"/>
+          <w:bCs/>
+        </w:rPr>
+        <w:t xml:space="preserve"> totales</w:t>
       </w:r>
     </w:p>
     <w:p>
@@ -1080,26 +1169,302 @@
           <w:bCs/>
         </w:rPr>
       </w:pPr>
-      <w:r>
+    </w:p>
+    <w:p>
+      <w:pPr>
+        <w:pStyle w:val="Prrafodelista"/>
+        <w:numPr>
+          <w:ilvl w:val="1"/>
+          <w:numId w:val="15"/>
+        </w:numPr>
+        <w:jc w:val="both"/>
         <w:rPr>
           <w:b w:val="0"/>
           <w:bCs/>
         </w:rPr>
-        <w:t>(P</w:t>
+      </w:pPr>
+      <w:r>
+        <w:rPr>
+          <w:noProof/>
+        </w:rPr>
+        <w:lastRenderedPageBreak/>
+        <w:drawing>
+          <wp:anchor distT="0" distB="0" distL="114300" distR="114300" simplePos="0" relativeHeight="251670528" behindDoc="0" locked="0" layoutInCell="1" allowOverlap="1" wp14:anchorId="56659228" wp14:editId="2422F6F7">
+            <wp:simplePos x="0" y="0"/>
+            <wp:positionH relativeFrom="column">
+              <wp:posOffset>219710</wp:posOffset>
+            </wp:positionH>
+            <wp:positionV relativeFrom="paragraph">
+              <wp:posOffset>259715</wp:posOffset>
+            </wp:positionV>
+            <wp:extent cx="5956300" cy="2813050"/>
+            <wp:effectExtent l="0" t="0" r="6350" b="6350"/>
+            <wp:wrapTopAndBottom/>
+            <wp:docPr id="8" name="Imagen 8"/>
+            <wp:cNvGraphicFramePr>
+              <a:graphicFrameLocks xmlns:a="http://schemas.openxmlformats.org/drawingml/2006/main" noChangeAspect="1"/>
+            </wp:cNvGraphicFramePr>
+            <a:graphic xmlns:a="http://schemas.openxmlformats.org/drawingml/2006/main">
+              <a:graphicData uri="http://schemas.openxmlformats.org/drawingml/2006/picture">
+                <pic:pic xmlns:pic="http://schemas.openxmlformats.org/drawingml/2006/picture">
+                  <pic:nvPicPr>
+                    <pic:cNvPr id="0" name="Picture 9"/>
+                    <pic:cNvPicPr>
+                      <a:picLocks noChangeAspect="1" noChangeArrowheads="1"/>
+                    </pic:cNvPicPr>
+                  </pic:nvPicPr>
+                  <pic:blipFill rotWithShape="1">
+                    <a:blip r:embed="rId9" cstate="print">
+                      <a:extLst>
+                        <a:ext uri="{28A0092B-C50C-407E-A947-70E740481C1C}">
+                          <a14:useLocalDpi xmlns:a14="http://schemas.microsoft.com/office/drawing/2010/main" val="0"/>
+                        </a:ext>
+                      </a:extLst>
+                    </a:blip>
+                    <a:srcRect l="829" t="12539" r="1878" b="5772"/>
+                    <a:stretch/>
+                  </pic:blipFill>
+                  <pic:spPr bwMode="auto">
+                    <a:xfrm>
+                      <a:off x="0" y="0"/>
+                      <a:ext cx="5956300" cy="2813050"/>
+                    </a:xfrm>
+                    <a:prstGeom prst="rect">
+                      <a:avLst/>
+                    </a:prstGeom>
+                    <a:noFill/>
+                    <a:ln>
+                      <a:noFill/>
+                    </a:ln>
+                    <a:extLst>
+                      <a:ext uri="{53640926-AAD7-44D8-BBD7-CCE9431645EC}">
+                        <a14:shadowObscured xmlns:a14="http://schemas.microsoft.com/office/drawing/2010/main"/>
+                      </a:ext>
+                    </a:extLst>
+                  </pic:spPr>
+                </pic:pic>
+              </a:graphicData>
+            </a:graphic>
+            <wp14:sizeRelH relativeFrom="page">
+              <wp14:pctWidth>0</wp14:pctWidth>
+            </wp14:sizeRelH>
+            <wp14:sizeRelV relativeFrom="page">
+              <wp14:pctHeight>0</wp14:pctHeight>
+            </wp14:sizeRelV>
+          </wp:anchor>
+        </w:drawing>
       </w:r>
       <w:r>
         <w:rPr>
           <w:b w:val="0"/>
           <w:bCs/>
         </w:rPr>
-        <w:t>or especificar</w:t>
-      </w:r>
-      <w:r>
+        <w:t>Commits – marzo 15</w:t>
+      </w:r>
+    </w:p>
+    <w:p>
+      <w:pPr>
+        <w:jc w:val="both"/>
         <w:rPr>
           <w:b w:val="0"/>
           <w:bCs/>
         </w:rPr>
-        <w:t>)</w:t>
+      </w:pPr>
+    </w:p>
+    <w:p>
+      <w:pPr>
+        <w:pStyle w:val="Prrafodelista"/>
+        <w:numPr>
+          <w:ilvl w:val="1"/>
+          <w:numId w:val="15"/>
+        </w:numPr>
+        <w:jc w:val="both"/>
+        <w:rPr>
+          <w:b w:val="0"/>
+          <w:bCs/>
+        </w:rPr>
+      </w:pPr>
+      <w:r>
+        <w:rPr>
+          <w:noProof/>
+        </w:rPr>
+        <w:drawing>
+          <wp:anchor distT="0" distB="0" distL="114300" distR="114300" simplePos="0" relativeHeight="251671552" behindDoc="0" locked="0" layoutInCell="1" allowOverlap="1" wp14:anchorId="058965D5" wp14:editId="72BF6403">
+            <wp:simplePos x="0" y="0"/>
+            <wp:positionH relativeFrom="column">
+              <wp:posOffset>308610</wp:posOffset>
+            </wp:positionH>
+            <wp:positionV relativeFrom="paragraph">
+              <wp:posOffset>310515</wp:posOffset>
+            </wp:positionV>
+            <wp:extent cx="5988050" cy="2813050"/>
+            <wp:effectExtent l="0" t="0" r="0" b="6350"/>
+            <wp:wrapTopAndBottom/>
+            <wp:docPr id="9" name="Imagen 9"/>
+            <wp:cNvGraphicFramePr>
+              <a:graphicFrameLocks xmlns:a="http://schemas.openxmlformats.org/drawingml/2006/main" noChangeAspect="1"/>
+            </wp:cNvGraphicFramePr>
+            <a:graphic xmlns:a="http://schemas.openxmlformats.org/drawingml/2006/main">
+              <a:graphicData uri="http://schemas.openxmlformats.org/drawingml/2006/picture">
+                <pic:pic xmlns:pic="http://schemas.openxmlformats.org/drawingml/2006/picture">
+                  <pic:nvPicPr>
+                    <pic:cNvPr id="0" name="Picture 11"/>
+                    <pic:cNvPicPr>
+                      <a:picLocks noChangeAspect="1" noChangeArrowheads="1"/>
+                    </pic:cNvPicPr>
+                  </pic:nvPicPr>
+                  <pic:blipFill rotWithShape="1">
+                    <a:blip r:embed="rId10" cstate="print">
+                      <a:extLst>
+                        <a:ext uri="{28A0092B-C50C-407E-A947-70E740481C1C}">
+                          <a14:useLocalDpi xmlns:a14="http://schemas.microsoft.com/office/drawing/2010/main" val="0"/>
+                        </a:ext>
+                      </a:extLst>
+                    </a:blip>
+                    <a:srcRect l="934" t="12355" r="1255" b="5957"/>
+                    <a:stretch/>
+                  </pic:blipFill>
+                  <pic:spPr bwMode="auto">
+                    <a:xfrm>
+                      <a:off x="0" y="0"/>
+                      <a:ext cx="5988050" cy="2813050"/>
+                    </a:xfrm>
+                    <a:prstGeom prst="rect">
+                      <a:avLst/>
+                    </a:prstGeom>
+                    <a:noFill/>
+                    <a:ln>
+                      <a:noFill/>
+                    </a:ln>
+                    <a:extLst>
+                      <a:ext uri="{53640926-AAD7-44D8-BBD7-CCE9431645EC}">
+                        <a14:shadowObscured xmlns:a14="http://schemas.microsoft.com/office/drawing/2010/main"/>
+                      </a:ext>
+                    </a:extLst>
+                  </pic:spPr>
+                </pic:pic>
+              </a:graphicData>
+            </a:graphic>
+            <wp14:sizeRelH relativeFrom="margin">
+              <wp14:pctWidth>0</wp14:pctWidth>
+            </wp14:sizeRelH>
+            <wp14:sizeRelV relativeFrom="margin">
+              <wp14:pctHeight>0</wp14:pctHeight>
+            </wp14:sizeRelV>
+          </wp:anchor>
+        </w:drawing>
+      </w:r>
+      <w:r>
+        <w:rPr>
+          <w:b w:val="0"/>
+          <w:bCs/>
+        </w:rPr>
+        <w:t xml:space="preserve">Commits – marzo </w:t>
+      </w:r>
+      <w:r>
+        <w:rPr>
+          <w:b w:val="0"/>
+          <w:bCs/>
+        </w:rPr>
+        <w:t>22</w:t>
+      </w:r>
+    </w:p>
+    <w:p>
+      <w:pPr>
+        <w:pStyle w:val="Prrafodelista"/>
+        <w:numPr>
+          <w:ilvl w:val="1"/>
+          <w:numId w:val="15"/>
+        </w:numPr>
+        <w:jc w:val="both"/>
+        <w:rPr>
+          <w:b w:val="0"/>
+          <w:bCs/>
+        </w:rPr>
+      </w:pPr>
+      <w:r>
+        <w:rPr>
+          <w:noProof/>
+        </w:rPr>
+        <w:drawing>
+          <wp:anchor distT="0" distB="0" distL="114300" distR="114300" simplePos="0" relativeHeight="251672576" behindDoc="0" locked="0" layoutInCell="1" allowOverlap="1" wp14:anchorId="37ADDB43" wp14:editId="3D0264A8">
+            <wp:simplePos x="0" y="0"/>
+            <wp:positionH relativeFrom="column">
+              <wp:posOffset>943610</wp:posOffset>
+            </wp:positionH>
+            <wp:positionV relativeFrom="paragraph">
+              <wp:posOffset>3211195</wp:posOffset>
+            </wp:positionV>
+            <wp:extent cx="4476750" cy="2199277"/>
+            <wp:effectExtent l="0" t="0" r="0" b="0"/>
+            <wp:wrapTopAndBottom/>
+            <wp:docPr id="10" name="Imagen 10"/>
+            <wp:cNvGraphicFramePr>
+              <a:graphicFrameLocks xmlns:a="http://schemas.openxmlformats.org/drawingml/2006/main" noChangeAspect="1"/>
+            </wp:cNvGraphicFramePr>
+            <a:graphic xmlns:a="http://schemas.openxmlformats.org/drawingml/2006/main">
+              <a:graphicData uri="http://schemas.openxmlformats.org/drawingml/2006/picture">
+                <pic:pic xmlns:pic="http://schemas.openxmlformats.org/drawingml/2006/picture">
+                  <pic:nvPicPr>
+                    <pic:cNvPr id="0" name="Picture 13"/>
+                    <pic:cNvPicPr>
+                      <a:picLocks noChangeAspect="1" noChangeArrowheads="1"/>
+                    </pic:cNvPicPr>
+                  </pic:nvPicPr>
+                  <pic:blipFill rotWithShape="1">
+                    <a:blip r:embed="rId11" cstate="print">
+                      <a:extLst>
+                        <a:ext uri="{28A0092B-C50C-407E-A947-70E740481C1C}">
+                          <a14:useLocalDpi xmlns:a14="http://schemas.microsoft.com/office/drawing/2010/main" val="0"/>
+                        </a:ext>
+                      </a:extLst>
+                    </a:blip>
+                    <a:srcRect l="2091" t="12268" r="2759" b="5576"/>
+                    <a:stretch/>
+                  </pic:blipFill>
+                  <pic:spPr bwMode="auto">
+                    <a:xfrm>
+                      <a:off x="0" y="0"/>
+                      <a:ext cx="4478763" cy="2200266"/>
+                    </a:xfrm>
+                    <a:prstGeom prst="rect">
+                      <a:avLst/>
+                    </a:prstGeom>
+                    <a:noFill/>
+                    <a:ln>
+                      <a:noFill/>
+                    </a:ln>
+                    <a:extLst>
+                      <a:ext uri="{53640926-AAD7-44D8-BBD7-CCE9431645EC}">
+                        <a14:shadowObscured xmlns:a14="http://schemas.microsoft.com/office/drawing/2010/main"/>
+                      </a:ext>
+                    </a:extLst>
+                  </pic:spPr>
+                </pic:pic>
+              </a:graphicData>
+            </a:graphic>
+            <wp14:sizeRelH relativeFrom="page">
+              <wp14:pctWidth>0</wp14:pctWidth>
+            </wp14:sizeRelH>
+            <wp14:sizeRelV relativeFrom="page">
+              <wp14:pctHeight>0</wp14:pctHeight>
+            </wp14:sizeRelV>
+          </wp:anchor>
+        </w:drawing>
+      </w:r>
+      <w:r>
+        <w:rPr>
+          <w:b w:val="0"/>
+          <w:bCs/>
+        </w:rPr>
+        <w:t xml:space="preserve">Commits – marzo </w:t>
+      </w:r>
+      <w:r>
+        <w:rPr>
+          <w:b w:val="0"/>
+          <w:bCs/>
+        </w:rPr>
+        <w:t>29</w:t>
       </w:r>
     </w:p>
     <w:p>
@@ -1108,19 +1473,736 @@
         <w:ind w:left="1440"/>
         <w:jc w:val="both"/>
         <w:rPr>
+          <w:noProof/>
+        </w:rPr>
+      </w:pPr>
+    </w:p>
+    <w:p>
+      <w:pPr>
+        <w:pStyle w:val="Prrafodelista"/>
+        <w:ind w:left="1440"/>
+        <w:jc w:val="both"/>
+        <w:rPr>
           <w:b w:val="0"/>
           <w:bCs/>
         </w:rPr>
       </w:pPr>
-      <w:r>
+    </w:p>
+    <w:p>
+      <w:pPr>
+        <w:pStyle w:val="Prrafodelista"/>
+        <w:numPr>
+          <w:ilvl w:val="1"/>
+          <w:numId w:val="15"/>
+        </w:numPr>
+        <w:jc w:val="both"/>
         <w:rPr>
           <w:b w:val="0"/>
           <w:bCs/>
         </w:rPr>
-        <w:t>(latencia de commits realizados)</w:t>
+      </w:pPr>
+      <w:r>
+        <w:rPr>
+          <w:noProof/>
+        </w:rPr>
+        <w:drawing>
+          <wp:anchor distT="0" distB="0" distL="114300" distR="114300" simplePos="0" relativeHeight="251673600" behindDoc="0" locked="0" layoutInCell="1" allowOverlap="1" wp14:anchorId="74EB763D" wp14:editId="59DA54DA">
+            <wp:simplePos x="0" y="0"/>
+            <wp:positionH relativeFrom="margin">
+              <wp:posOffset>708660</wp:posOffset>
+            </wp:positionH>
+            <wp:positionV relativeFrom="paragraph">
+              <wp:posOffset>307340</wp:posOffset>
+            </wp:positionV>
+            <wp:extent cx="4959350" cy="2387600"/>
+            <wp:effectExtent l="0" t="0" r="0" b="0"/>
+            <wp:wrapTopAndBottom/>
+            <wp:docPr id="11" name="Imagen 11"/>
+            <wp:cNvGraphicFramePr>
+              <a:graphicFrameLocks xmlns:a="http://schemas.openxmlformats.org/drawingml/2006/main" noChangeAspect="1"/>
+            </wp:cNvGraphicFramePr>
+            <a:graphic xmlns:a="http://schemas.openxmlformats.org/drawingml/2006/main">
+              <a:graphicData uri="http://schemas.openxmlformats.org/drawingml/2006/picture">
+                <pic:pic xmlns:pic="http://schemas.openxmlformats.org/drawingml/2006/picture">
+                  <pic:nvPicPr>
+                    <pic:cNvPr id="0" name="Picture 15"/>
+                    <pic:cNvPicPr>
+                      <a:picLocks noChangeAspect="1" noChangeArrowheads="1"/>
+                    </pic:cNvPicPr>
+                  </pic:nvPicPr>
+                  <pic:blipFill rotWithShape="1">
+                    <a:blip r:embed="rId12" cstate="print">
+                      <a:extLst>
+                        <a:ext uri="{28A0092B-C50C-407E-A947-70E740481C1C}">
+                          <a14:useLocalDpi xmlns:a14="http://schemas.microsoft.com/office/drawing/2010/main" val="0"/>
+                        </a:ext>
+                      </a:extLst>
+                    </a:blip>
+                    <a:srcRect l="2201" t="11956" r="2295" b="6305"/>
+                    <a:stretch/>
+                  </pic:blipFill>
+                  <pic:spPr bwMode="auto">
+                    <a:xfrm>
+                      <a:off x="0" y="0"/>
+                      <a:ext cx="4959350" cy="2387600"/>
+                    </a:xfrm>
+                    <a:prstGeom prst="rect">
+                      <a:avLst/>
+                    </a:prstGeom>
+                    <a:noFill/>
+                    <a:ln>
+                      <a:noFill/>
+                    </a:ln>
+                    <a:extLst>
+                      <a:ext uri="{53640926-AAD7-44D8-BBD7-CCE9431645EC}">
+                        <a14:shadowObscured xmlns:a14="http://schemas.microsoft.com/office/drawing/2010/main"/>
+                      </a:ext>
+                    </a:extLst>
+                  </pic:spPr>
+                </pic:pic>
+              </a:graphicData>
+            </a:graphic>
+            <wp14:sizeRelH relativeFrom="margin">
+              <wp14:pctWidth>0</wp14:pctWidth>
+            </wp14:sizeRelH>
+            <wp14:sizeRelV relativeFrom="margin">
+              <wp14:pctHeight>0</wp14:pctHeight>
+            </wp14:sizeRelV>
+          </wp:anchor>
+        </w:drawing>
+      </w:r>
+      <w:r>
+        <w:rPr>
+          <w:b w:val="0"/>
+          <w:bCs/>
+        </w:rPr>
+        <w:t xml:space="preserve">Commits – </w:t>
+      </w:r>
+      <w:r>
+        <w:rPr>
+          <w:b w:val="0"/>
+          <w:bCs/>
+        </w:rPr>
+        <w:t>abril 5</w:t>
+      </w:r>
+    </w:p>
+    <w:p>
+      <w:pPr>
+        <w:pStyle w:val="Prrafodelista"/>
+        <w:rPr>
+          <w:b w:val="0"/>
+          <w:bCs/>
+        </w:rPr>
+      </w:pPr>
+    </w:p>
+    <w:p>
+      <w:pPr>
+        <w:pStyle w:val="Prrafodelista"/>
+        <w:numPr>
+          <w:ilvl w:val="1"/>
+          <w:numId w:val="15"/>
+        </w:numPr>
+        <w:jc w:val="both"/>
+        <w:rPr>
+          <w:b w:val="0"/>
+          <w:bCs/>
+        </w:rPr>
+      </w:pPr>
+      <w:r>
+        <w:rPr>
+          <w:noProof/>
+        </w:rPr>
+        <w:drawing>
+          <wp:anchor distT="0" distB="0" distL="114300" distR="114300" simplePos="0" relativeHeight="251674624" behindDoc="0" locked="0" layoutInCell="1" allowOverlap="1" wp14:anchorId="20BAEC53" wp14:editId="51880B3A">
+            <wp:simplePos x="0" y="0"/>
+            <wp:positionH relativeFrom="column">
+              <wp:posOffset>480060</wp:posOffset>
+            </wp:positionH>
+            <wp:positionV relativeFrom="paragraph">
+              <wp:posOffset>390525</wp:posOffset>
+            </wp:positionV>
+            <wp:extent cx="5924550" cy="2800350"/>
+            <wp:effectExtent l="0" t="0" r="0" b="0"/>
+            <wp:wrapTopAndBottom/>
+            <wp:docPr id="12" name="Imagen 12"/>
+            <wp:cNvGraphicFramePr>
+              <a:graphicFrameLocks xmlns:a="http://schemas.openxmlformats.org/drawingml/2006/main" noChangeAspect="1"/>
+            </wp:cNvGraphicFramePr>
+            <a:graphic xmlns:a="http://schemas.openxmlformats.org/drawingml/2006/main">
+              <a:graphicData uri="http://schemas.openxmlformats.org/drawingml/2006/picture">
+                <pic:pic xmlns:pic="http://schemas.openxmlformats.org/drawingml/2006/picture">
+                  <pic:nvPicPr>
+                    <pic:cNvPr id="0" name="Picture 17"/>
+                    <pic:cNvPicPr>
+                      <a:picLocks noChangeAspect="1" noChangeArrowheads="1"/>
+                    </pic:cNvPicPr>
+                  </pic:nvPicPr>
+                  <pic:blipFill rotWithShape="1">
+                    <a:blip r:embed="rId13" cstate="print">
+                      <a:extLst>
+                        <a:ext uri="{28A0092B-C50C-407E-A947-70E740481C1C}">
+                          <a14:useLocalDpi xmlns:a14="http://schemas.microsoft.com/office/drawing/2010/main" val="0"/>
+                        </a:ext>
+                      </a:extLst>
+                    </a:blip>
+                    <a:srcRect l="1244" t="12909" r="1982" b="5772"/>
+                    <a:stretch/>
+                  </pic:blipFill>
+                  <pic:spPr bwMode="auto">
+                    <a:xfrm>
+                      <a:off x="0" y="0"/>
+                      <a:ext cx="5924550" cy="2800350"/>
+                    </a:xfrm>
+                    <a:prstGeom prst="rect">
+                      <a:avLst/>
+                    </a:prstGeom>
+                    <a:noFill/>
+                    <a:ln>
+                      <a:noFill/>
+                    </a:ln>
+                    <a:extLst>
+                      <a:ext uri="{53640926-AAD7-44D8-BBD7-CCE9431645EC}">
+                        <a14:shadowObscured xmlns:a14="http://schemas.microsoft.com/office/drawing/2010/main"/>
+                      </a:ext>
+                    </a:extLst>
+                  </pic:spPr>
+                </pic:pic>
+              </a:graphicData>
+            </a:graphic>
+            <wp14:sizeRelH relativeFrom="page">
+              <wp14:pctWidth>0</wp14:pctWidth>
+            </wp14:sizeRelH>
+            <wp14:sizeRelV relativeFrom="page">
+              <wp14:pctHeight>0</wp14:pctHeight>
+            </wp14:sizeRelV>
+          </wp:anchor>
+        </w:drawing>
+      </w:r>
+      <w:r>
+        <w:rPr>
+          <w:b w:val="0"/>
+          <w:bCs/>
+        </w:rPr>
+        <w:t xml:space="preserve">Commits – </w:t>
+      </w:r>
+      <w:r>
+        <w:rPr>
+          <w:b w:val="0"/>
+          <w:bCs/>
+        </w:rPr>
+        <w:t>abril 12</w:t>
+      </w:r>
+    </w:p>
+    <w:p>
+      <w:pPr>
+        <w:jc w:val="both"/>
+        <w:rPr>
+          <w:b w:val="0"/>
+          <w:bCs/>
+        </w:rPr>
+      </w:pPr>
+    </w:p>
+    <w:p>
+      <w:pPr>
+        <w:pStyle w:val="Prrafodelista"/>
+        <w:numPr>
+          <w:ilvl w:val="1"/>
+          <w:numId w:val="15"/>
+        </w:numPr>
+        <w:jc w:val="both"/>
+        <w:rPr>
+          <w:b w:val="0"/>
+          <w:bCs/>
+        </w:rPr>
+      </w:pPr>
+      <w:r>
+        <w:rPr>
+          <w:noProof/>
+        </w:rPr>
+        <w:lastRenderedPageBreak/>
+        <w:drawing>
+          <wp:anchor distT="0" distB="0" distL="114300" distR="114300" simplePos="0" relativeHeight="251675648" behindDoc="0" locked="0" layoutInCell="1" allowOverlap="1" wp14:anchorId="23492D2E" wp14:editId="0D69D790">
+            <wp:simplePos x="0" y="0"/>
+            <wp:positionH relativeFrom="margin">
+              <wp:align>center</wp:align>
+            </wp:positionH>
+            <wp:positionV relativeFrom="paragraph">
+              <wp:posOffset>275590</wp:posOffset>
+            </wp:positionV>
+            <wp:extent cx="4530090" cy="2548255"/>
+            <wp:effectExtent l="0" t="0" r="3810" b="4445"/>
+            <wp:wrapTopAndBottom/>
+            <wp:docPr id="13" name="Imagen 13"/>
+            <wp:cNvGraphicFramePr>
+              <a:graphicFrameLocks xmlns:a="http://schemas.openxmlformats.org/drawingml/2006/main" noChangeAspect="1"/>
+            </wp:cNvGraphicFramePr>
+            <a:graphic xmlns:a="http://schemas.openxmlformats.org/drawingml/2006/main">
+              <a:graphicData uri="http://schemas.openxmlformats.org/drawingml/2006/picture">
+                <pic:pic xmlns:pic="http://schemas.openxmlformats.org/drawingml/2006/picture">
+                  <pic:nvPicPr>
+                    <pic:cNvPr id="0" name="Picture 19"/>
+                    <pic:cNvPicPr>
+                      <a:picLocks noChangeAspect="1" noChangeArrowheads="1"/>
+                    </pic:cNvPicPr>
+                  </pic:nvPicPr>
+                  <pic:blipFill>
+                    <a:blip r:embed="rId14" cstate="print">
+                      <a:extLst>
+                        <a:ext uri="{28A0092B-C50C-407E-A947-70E740481C1C}">
+                          <a14:useLocalDpi xmlns:a14="http://schemas.microsoft.com/office/drawing/2010/main" val="0"/>
+                        </a:ext>
+                      </a:extLst>
+                    </a:blip>
+                    <a:srcRect/>
+                    <a:stretch>
+                      <a:fillRect/>
+                    </a:stretch>
+                  </pic:blipFill>
+                  <pic:spPr bwMode="auto">
+                    <a:xfrm>
+                      <a:off x="0" y="0"/>
+                      <a:ext cx="4530090" cy="2548255"/>
+                    </a:xfrm>
+                    <a:prstGeom prst="rect">
+                      <a:avLst/>
+                    </a:prstGeom>
+                    <a:noFill/>
+                    <a:ln>
+                      <a:noFill/>
+                    </a:ln>
+                  </pic:spPr>
+                </pic:pic>
+              </a:graphicData>
+            </a:graphic>
+            <wp14:sizeRelH relativeFrom="margin">
+              <wp14:pctWidth>0</wp14:pctWidth>
+            </wp14:sizeRelH>
+            <wp14:sizeRelV relativeFrom="margin">
+              <wp14:pctHeight>0</wp14:pctHeight>
+            </wp14:sizeRelV>
+          </wp:anchor>
+        </w:drawing>
+      </w:r>
+      <w:r>
+        <w:rPr>
+          <w:b w:val="0"/>
+          <w:bCs/>
+        </w:rPr>
+        <w:t xml:space="preserve">Commits – </w:t>
+      </w:r>
+      <w:r>
+        <w:rPr>
+          <w:b w:val="0"/>
+          <w:bCs/>
+        </w:rPr>
+        <w:t>abril 19</w:t>
+      </w:r>
+    </w:p>
+    <w:p>
+      <w:pPr>
+        <w:pStyle w:val="Prrafodelista"/>
+        <w:rPr>
+          <w:b w:val="0"/>
+          <w:bCs/>
+        </w:rPr>
+      </w:pPr>
+    </w:p>
+    <w:p>
+      <w:pPr>
+        <w:pStyle w:val="Prrafodelista"/>
+        <w:numPr>
+          <w:ilvl w:val="1"/>
+          <w:numId w:val="15"/>
+        </w:numPr>
+        <w:jc w:val="both"/>
+        <w:rPr>
+          <w:b w:val="0"/>
+          <w:bCs/>
+        </w:rPr>
+      </w:pPr>
+      <w:r>
+        <w:rPr>
+          <w:noProof/>
+        </w:rPr>
+        <w:drawing>
+          <wp:anchor distT="0" distB="0" distL="114300" distR="114300" simplePos="0" relativeHeight="251676672" behindDoc="0" locked="0" layoutInCell="1" allowOverlap="1" wp14:anchorId="67AC44F0" wp14:editId="1282E1B0">
+            <wp:simplePos x="0" y="0"/>
+            <wp:positionH relativeFrom="column">
+              <wp:posOffset>619760</wp:posOffset>
+            </wp:positionH>
+            <wp:positionV relativeFrom="paragraph">
+              <wp:posOffset>263525</wp:posOffset>
+            </wp:positionV>
+            <wp:extent cx="4679950" cy="2222500"/>
+            <wp:effectExtent l="0" t="0" r="6350" b="6350"/>
+            <wp:wrapTopAndBottom/>
+            <wp:docPr id="14" name="Imagen 14"/>
+            <wp:cNvGraphicFramePr>
+              <a:graphicFrameLocks xmlns:a="http://schemas.openxmlformats.org/drawingml/2006/main" noChangeAspect="1"/>
+            </wp:cNvGraphicFramePr>
+            <a:graphic xmlns:a="http://schemas.openxmlformats.org/drawingml/2006/main">
+              <a:graphicData uri="http://schemas.openxmlformats.org/drawingml/2006/picture">
+                <pic:pic xmlns:pic="http://schemas.openxmlformats.org/drawingml/2006/picture">
+                  <pic:nvPicPr>
+                    <pic:cNvPr id="0" name="Picture 21"/>
+                    <pic:cNvPicPr>
+                      <a:picLocks noChangeAspect="1" noChangeArrowheads="1"/>
+                    </pic:cNvPicPr>
+                  </pic:nvPicPr>
+                  <pic:blipFill rotWithShape="1">
+                    <a:blip r:embed="rId15" cstate="print">
+                      <a:extLst>
+                        <a:ext uri="{28A0092B-C50C-407E-A947-70E740481C1C}">
+                          <a14:useLocalDpi xmlns:a14="http://schemas.microsoft.com/office/drawing/2010/main" val="0"/>
+                        </a:ext>
+                      </a:extLst>
+                    </a:blip>
+                    <a:srcRect l="2086" t="13444" r="1825" b="5425"/>
+                    <a:stretch/>
+                  </pic:blipFill>
+                  <pic:spPr bwMode="auto">
+                    <a:xfrm>
+                      <a:off x="0" y="0"/>
+                      <a:ext cx="4679950" cy="2222500"/>
+                    </a:xfrm>
+                    <a:prstGeom prst="rect">
+                      <a:avLst/>
+                    </a:prstGeom>
+                    <a:noFill/>
+                    <a:ln>
+                      <a:noFill/>
+                    </a:ln>
+                    <a:extLst>
+                      <a:ext uri="{53640926-AAD7-44D8-BBD7-CCE9431645EC}">
+                        <a14:shadowObscured xmlns:a14="http://schemas.microsoft.com/office/drawing/2010/main"/>
+                      </a:ext>
+                    </a:extLst>
+                  </pic:spPr>
+                </pic:pic>
+              </a:graphicData>
+            </a:graphic>
+            <wp14:sizeRelH relativeFrom="margin">
+              <wp14:pctWidth>0</wp14:pctWidth>
+            </wp14:sizeRelH>
+            <wp14:sizeRelV relativeFrom="margin">
+              <wp14:pctHeight>0</wp14:pctHeight>
+            </wp14:sizeRelV>
+          </wp:anchor>
+        </w:drawing>
+      </w:r>
+      <w:r>
+        <w:rPr>
+          <w:b w:val="0"/>
+          <w:bCs/>
+        </w:rPr>
+        <w:t xml:space="preserve">Commits – </w:t>
+      </w:r>
+      <w:r>
+        <w:rPr>
+          <w:b w:val="0"/>
+          <w:bCs/>
+        </w:rPr>
+        <w:t>mayo 3</w:t>
+      </w:r>
+    </w:p>
+    <w:p>
+      <w:pPr>
+        <w:pStyle w:val="Prrafodelista"/>
+        <w:numPr>
+          <w:ilvl w:val="1"/>
+          <w:numId w:val="15"/>
+        </w:numPr>
+        <w:jc w:val="both"/>
+      </w:pPr>
+      <w:r>
+        <w:rPr>
+          <w:noProof/>
+        </w:rPr>
+        <w:drawing>
+          <wp:anchor distT="0" distB="0" distL="114300" distR="114300" simplePos="0" relativeHeight="251677696" behindDoc="0" locked="0" layoutInCell="1" allowOverlap="1" wp14:anchorId="7453EB09" wp14:editId="6D67ABA7">
+            <wp:simplePos x="0" y="0"/>
+            <wp:positionH relativeFrom="margin">
+              <wp:posOffset>854710</wp:posOffset>
+            </wp:positionH>
+            <wp:positionV relativeFrom="paragraph">
+              <wp:posOffset>2646045</wp:posOffset>
+            </wp:positionV>
+            <wp:extent cx="4719955" cy="2330450"/>
+            <wp:effectExtent l="0" t="0" r="4445" b="0"/>
+            <wp:wrapTopAndBottom/>
+            <wp:docPr id="15" name="Imagen 15"/>
+            <wp:cNvGraphicFramePr>
+              <a:graphicFrameLocks xmlns:a="http://schemas.openxmlformats.org/drawingml/2006/main" noChangeAspect="1"/>
+            </wp:cNvGraphicFramePr>
+            <a:graphic xmlns:a="http://schemas.openxmlformats.org/drawingml/2006/main">
+              <a:graphicData uri="http://schemas.openxmlformats.org/drawingml/2006/picture">
+                <pic:pic xmlns:pic="http://schemas.openxmlformats.org/drawingml/2006/picture">
+                  <pic:nvPicPr>
+                    <pic:cNvPr id="0" name="Picture 23"/>
+                    <pic:cNvPicPr>
+                      <a:picLocks noChangeAspect="1" noChangeArrowheads="1"/>
+                    </pic:cNvPicPr>
+                  </pic:nvPicPr>
+                  <pic:blipFill rotWithShape="1">
+                    <a:blip r:embed="rId16" cstate="print">
+                      <a:extLst>
+                        <a:ext uri="{28A0092B-C50C-407E-A947-70E740481C1C}">
+                          <a14:useLocalDpi xmlns:a14="http://schemas.microsoft.com/office/drawing/2010/main" val="0"/>
+                        </a:ext>
+                      </a:extLst>
+                    </a:blip>
+                    <a:srcRect l="5974" t="14163" r="3264" b="6171"/>
+                    <a:stretch/>
+                  </pic:blipFill>
+                  <pic:spPr bwMode="auto">
+                    <a:xfrm>
+                      <a:off x="0" y="0"/>
+                      <a:ext cx="4719955" cy="2330450"/>
+                    </a:xfrm>
+                    <a:prstGeom prst="rect">
+                      <a:avLst/>
+                    </a:prstGeom>
+                    <a:noFill/>
+                    <a:ln>
+                      <a:noFill/>
+                    </a:ln>
+                    <a:extLst>
+                      <a:ext uri="{53640926-AAD7-44D8-BBD7-CCE9431645EC}">
+                        <a14:shadowObscured xmlns:a14="http://schemas.microsoft.com/office/drawing/2010/main"/>
+                      </a:ext>
+                    </a:extLst>
+                  </pic:spPr>
+                </pic:pic>
+              </a:graphicData>
+            </a:graphic>
+            <wp14:sizeRelH relativeFrom="margin">
+              <wp14:pctWidth>0</wp14:pctWidth>
+            </wp14:sizeRelH>
+            <wp14:sizeRelV relativeFrom="margin">
+              <wp14:pctHeight>0</wp14:pctHeight>
+            </wp14:sizeRelV>
+          </wp:anchor>
+        </w:drawing>
+      </w:r>
+      <w:r>
+        <w:rPr>
+          <w:b w:val="0"/>
+          <w:bCs/>
+        </w:rPr>
+        <w:t xml:space="preserve">Commits – </w:t>
+      </w:r>
+      <w:r>
+        <w:rPr>
+          <w:b w:val="0"/>
+          <w:bCs/>
+        </w:rPr>
+        <w:t>mayo 10</w:t>
+      </w:r>
+    </w:p>
+    <w:p>
+      <w:pPr>
+        <w:ind w:left="1080"/>
+        <w:jc w:val="both"/>
+        <w:rPr>
+          <w:noProof/>
+        </w:rPr>
+      </w:pPr>
+    </w:p>
+    <w:p>
+      <w:pPr>
+        <w:ind w:left="1080"/>
+        <w:jc w:val="both"/>
+      </w:pPr>
+    </w:p>
+    <w:p>
+      <w:pPr>
+        <w:pStyle w:val="Prrafodelista"/>
+        <w:numPr>
+          <w:ilvl w:val="0"/>
+          <w:numId w:val="15"/>
+        </w:numPr>
+        <w:jc w:val="both"/>
+      </w:pPr>
+      <w:r>
+        <w:rPr>
+          <w:noProof/>
+        </w:rPr>
+        <w:lastRenderedPageBreak/>
+        <w:drawing>
+          <wp:anchor distT="0" distB="0" distL="114300" distR="114300" simplePos="0" relativeHeight="251663360" behindDoc="1" locked="0" layoutInCell="1" allowOverlap="1" wp14:anchorId="6B6394F1" wp14:editId="5E1EE796">
+            <wp:simplePos x="0" y="0"/>
+            <wp:positionH relativeFrom="column">
+              <wp:posOffset>276860</wp:posOffset>
+            </wp:positionH>
+            <wp:positionV relativeFrom="paragraph">
+              <wp:posOffset>3219450</wp:posOffset>
+            </wp:positionV>
+            <wp:extent cx="5988050" cy="2819400"/>
+            <wp:effectExtent l="0" t="0" r="0" b="0"/>
+            <wp:wrapTopAndBottom/>
+            <wp:docPr id="3" name="Imagen 3"/>
+            <wp:cNvGraphicFramePr>
+              <a:graphicFrameLocks xmlns:a="http://schemas.openxmlformats.org/drawingml/2006/main" noChangeAspect="1"/>
+            </wp:cNvGraphicFramePr>
+            <a:graphic xmlns:a="http://schemas.openxmlformats.org/drawingml/2006/main">
+              <a:graphicData uri="http://schemas.openxmlformats.org/drawingml/2006/picture">
+                <pic:pic xmlns:pic="http://schemas.openxmlformats.org/drawingml/2006/picture">
+                  <pic:nvPicPr>
+                    <pic:cNvPr id="0" name="Picture 3"/>
+                    <pic:cNvPicPr>
+                      <a:picLocks noChangeAspect="1" noChangeArrowheads="1"/>
+                    </pic:cNvPicPr>
+                  </pic:nvPicPr>
+                  <pic:blipFill rotWithShape="1">
+                    <a:blip r:embed="rId17" cstate="print">
+                      <a:extLst>
+                        <a:ext uri="{28A0092B-C50C-407E-A947-70E740481C1C}">
+                          <a14:useLocalDpi xmlns:a14="http://schemas.microsoft.com/office/drawing/2010/main" val="0"/>
+                        </a:ext>
+                      </a:extLst>
+                    </a:blip>
+                    <a:srcRect l="1037" t="12355" r="1151" b="5772"/>
+                    <a:stretch/>
+                  </pic:blipFill>
+                  <pic:spPr bwMode="auto">
+                    <a:xfrm>
+                      <a:off x="0" y="0"/>
+                      <a:ext cx="5988050" cy="2819400"/>
+                    </a:xfrm>
+                    <a:prstGeom prst="rect">
+                      <a:avLst/>
+                    </a:prstGeom>
+                    <a:noFill/>
+                    <a:ln>
+                      <a:noFill/>
+                    </a:ln>
+                    <a:extLst>
+                      <a:ext uri="{53640926-AAD7-44D8-BBD7-CCE9431645EC}">
+                        <a14:shadowObscured xmlns:a14="http://schemas.microsoft.com/office/drawing/2010/main"/>
+                      </a:ext>
+                    </a:extLst>
+                  </pic:spPr>
+                </pic:pic>
+              </a:graphicData>
+            </a:graphic>
+            <wp14:sizeRelH relativeFrom="page">
+              <wp14:pctWidth>0</wp14:pctWidth>
+            </wp14:sizeRelH>
+            <wp14:sizeRelV relativeFrom="page">
+              <wp14:pctHeight>0</wp14:pctHeight>
+            </wp14:sizeRelV>
+          </wp:anchor>
+        </w:drawing>
+      </w:r>
+      <w:r>
+        <w:rPr>
+          <w:noProof/>
+        </w:rPr>
+        <w:drawing>
+          <wp:anchor distT="0" distB="0" distL="114300" distR="114300" simplePos="0" relativeHeight="251662336" behindDoc="0" locked="0" layoutInCell="1" allowOverlap="1" wp14:anchorId="05AD2158" wp14:editId="1FBB12FA">
+            <wp:simplePos x="0" y="0"/>
+            <wp:positionH relativeFrom="column">
+              <wp:posOffset>257810</wp:posOffset>
+            </wp:positionH>
+            <wp:positionV relativeFrom="paragraph">
+              <wp:posOffset>325120</wp:posOffset>
+            </wp:positionV>
+            <wp:extent cx="5969000" cy="2876550"/>
+            <wp:effectExtent l="0" t="0" r="0" b="0"/>
+            <wp:wrapTopAndBottom/>
+            <wp:docPr id="2" name="Imagen 2"/>
+            <wp:cNvGraphicFramePr>
+              <a:graphicFrameLocks xmlns:a="http://schemas.openxmlformats.org/drawingml/2006/main" noChangeAspect="1"/>
+            </wp:cNvGraphicFramePr>
+            <a:graphic xmlns:a="http://schemas.openxmlformats.org/drawingml/2006/main">
+              <a:graphicData uri="http://schemas.openxmlformats.org/drawingml/2006/picture">
+                <pic:pic xmlns:pic="http://schemas.openxmlformats.org/drawingml/2006/picture">
+                  <pic:nvPicPr>
+                    <pic:cNvPr id="0" name="Picture 1"/>
+                    <pic:cNvPicPr>
+                      <a:picLocks noChangeAspect="1" noChangeArrowheads="1"/>
+                    </pic:cNvPicPr>
+                  </pic:nvPicPr>
+                  <pic:blipFill rotWithShape="1">
+                    <a:blip r:embed="rId18" cstate="print">
+                      <a:extLst>
+                        <a:ext uri="{28A0092B-C50C-407E-A947-70E740481C1C}">
+                          <a14:useLocalDpi xmlns:a14="http://schemas.microsoft.com/office/drawing/2010/main" val="0"/>
+                        </a:ext>
+                      </a:extLst>
+                    </a:blip>
+                    <a:srcRect l="830" t="11248" r="1670" b="5219"/>
+                    <a:stretch/>
+                  </pic:blipFill>
+                  <pic:spPr bwMode="auto">
+                    <a:xfrm>
+                      <a:off x="0" y="0"/>
+                      <a:ext cx="5969000" cy="2876550"/>
+                    </a:xfrm>
+                    <a:prstGeom prst="rect">
+                      <a:avLst/>
+                    </a:prstGeom>
+                    <a:noFill/>
+                    <a:ln>
+                      <a:noFill/>
+                    </a:ln>
+                    <a:extLst>
+                      <a:ext uri="{53640926-AAD7-44D8-BBD7-CCE9431645EC}">
+                        <a14:shadowObscured xmlns:a14="http://schemas.microsoft.com/office/drawing/2010/main"/>
+                      </a:ext>
+                    </a:extLst>
+                  </pic:spPr>
+                </pic:pic>
+              </a:graphicData>
+            </a:graphic>
+            <wp14:sizeRelH relativeFrom="page">
+              <wp14:pctWidth>0</wp14:pctWidth>
+            </wp14:sizeRelH>
+            <wp14:sizeRelV relativeFrom="page">
+              <wp14:pctHeight>0</wp14:pctHeight>
+            </wp14:sizeRelV>
+          </wp:anchor>
+        </w:drawing>
+      </w:r>
+      <w:r>
+        <w:t>Commits</w:t>
+      </w:r>
+      <w:r>
+        <w:t xml:space="preserve"> - Gráficos</w:t>
       </w:r>
       <w:bookmarkStart w:id="0" w:name="_GoBack"/>
       <w:bookmarkEnd w:id="0"/>
+    </w:p>
+    <w:p>
+      <w:pPr>
+        <w:pStyle w:val="Prrafodelista"/>
+        <w:ind w:left="1440"/>
+        <w:jc w:val="both"/>
+        <w:rPr>
+          <w:noProof/>
+        </w:rPr>
+      </w:pPr>
+    </w:p>
+    <w:p>
+      <w:pPr>
+        <w:pStyle w:val="Prrafodelista"/>
+        <w:ind w:left="1440"/>
+        <w:jc w:val="both"/>
+        <w:rPr>
+          <w:b w:val="0"/>
+          <w:bCs/>
+        </w:rPr>
+      </w:pPr>
+    </w:p>
+    <w:p>
+      <w:pPr>
+        <w:pStyle w:val="Prrafodelista"/>
+        <w:ind w:left="1800"/>
+        <w:jc w:val="both"/>
+        <w:rPr>
+          <w:noProof/>
+        </w:rPr>
+      </w:pPr>
     </w:p>
     <w:p>
       <w:pPr>
@@ -2907,7 +3989,7 @@
       </w:pPr>
     </w:pPrDefault>
   </w:docDefaults>
-  <w:latentStyles w:defLockedState="0" w:defUIPriority="99" w:defSemiHidden="0" w:defUnhideWhenUsed="0" w:defQFormat="0" w:count="377">
+  <w:latentStyles w:defLockedState="0" w:defUIPriority="99" w:defSemiHidden="0" w:defUnhideWhenUsed="0" w:defQFormat="0" w:count="376">
     <w:lsdException w:name="Normal" w:uiPriority="0" w:qFormat="1"/>
     <w:lsdException w:name="heading 1" w:uiPriority="9" w:qFormat="1"/>
     <w:lsdException w:name="heading 2" w:semiHidden="1" w:uiPriority="9" w:unhideWhenUsed="1" w:qFormat="1"/>
@@ -3013,6 +4095,7 @@
     <w:lsdException w:name="HTML Sample" w:semiHidden="1" w:unhideWhenUsed="1"/>
     <w:lsdException w:name="HTML Typewriter" w:semiHidden="1" w:unhideWhenUsed="1"/>
     <w:lsdException w:name="HTML Variable" w:semiHidden="1" w:unhideWhenUsed="1"/>
+    <w:lsdException w:name="Normal Table" w:semiHidden="1" w:unhideWhenUsed="1"/>
     <w:lsdException w:name="annotation subject" w:semiHidden="1" w:unhideWhenUsed="1"/>
     <w:lsdException w:name="No List" w:semiHidden="1" w:unhideWhenUsed="1"/>
     <w:lsdException w:name="Outline List 1" w:semiHidden="1" w:unhideWhenUsed="1"/>
@@ -3059,8 +4142,10 @@
     <w:lsdException w:name="Table Subtle 2" w:semiHidden="1" w:unhideWhenUsed="1"/>
     <w:lsdException w:name="Table Web 1" w:semiHidden="1" w:unhideWhenUsed="1"/>
     <w:lsdException w:name="Table Web 2" w:semiHidden="1" w:unhideWhenUsed="1"/>
+    <w:lsdException w:name="Table Web 3" w:semiHidden="1" w:unhideWhenUsed="1"/>
     <w:lsdException w:name="Balloon Text" w:semiHidden="1" w:unhideWhenUsed="1"/>
     <w:lsdException w:name="Table Grid" w:uiPriority="39"/>
+    <w:lsdException w:name="Table Theme" w:semiHidden="1" w:unhideWhenUsed="1"/>
     <w:lsdException w:name="Placeholder Text" w:semiHidden="1"/>
     <w:lsdException w:name="No Spacing" w:uiPriority="1" w:qFormat="1"/>
     <w:lsdException w:name="Light Shading" w:uiPriority="60"/>
@@ -3281,7 +4366,6 @@
     <w:lsdException w:name="Hashtag" w:semiHidden="1" w:unhideWhenUsed="1"/>
     <w:lsdException w:name="Unresolved Mention" w:semiHidden="1" w:unhideWhenUsed="1"/>
     <w:lsdException w:name="Smart Link" w:semiHidden="1" w:unhideWhenUsed="1"/>
-    <w:lsdException w:name="Smart Link Error" w:semiHidden="1" w:unhideWhenUsed="1"/>
   </w:latentStyles>
   <w:style w:type="paragraph" w:default="1" w:styleId="Normal">
     <w:name w:val="Normal"/>
@@ -3578,6 +4662,18 @@
     <w:rsid w:val="000F5FB8"/>
     <w:rPr>
       <w:color w:val="0000FF"/>
+      <w:u w:val="single"/>
+    </w:rPr>
+  </w:style>
+  <w:style w:type="character" w:styleId="Hipervnculovisitado">
+    <w:name w:val="FollowedHyperlink"/>
+    <w:basedOn w:val="Fuentedeprrafopredeter"/>
+    <w:uiPriority w:val="99"/>
+    <w:semiHidden/>
+    <w:unhideWhenUsed/>
+    <w:rsid w:val="00663D7B"/>
+    <w:rPr>
+      <w:color w:val="800080" w:themeColor="followedHyperlink"/>
       <w:u w:val="single"/>
     </w:rPr>
   </w:style>

</xml_diff>